<commit_message>
updating read vertice function
</commit_message>
<xml_diff>
--- a/documents/report/EP02_01-2015_JeffersonChavesGomes.docx
+++ b/documents/report/EP02_01-2015_JeffersonChavesGomes.docx
@@ -206,8 +206,6 @@
       <w:r>
         <w:br w:type="page"/>
       </w:r>
-      <w:bookmarkStart w:id="0" w:name="_GoBack"/>
-      <w:bookmarkEnd w:id="0"/>
     </w:p>
     <w:sdt>
       <w:sdtPr>
@@ -1933,7 +1931,7 @@
           <w:szCs w:val="24"/>
         </w:rPr>
       </w:pPr>
-      <w:bookmarkStart w:id="1" w:name="_Toc291414114"/>
+      <w:bookmarkStart w:id="0" w:name="_Toc291414114"/>
       <w:r>
         <w:rPr>
           <w:rFonts w:ascii="Times" w:hAnsi="Times"/>
@@ -1943,7 +1941,7 @@
         <w:lastRenderedPageBreak/>
         <w:t>Introdução</w:t>
       </w:r>
-      <w:bookmarkEnd w:id="1"/>
+      <w:bookmarkEnd w:id="0"/>
     </w:p>
     <w:p>
       <w:pPr>
@@ -2236,7 +2234,7 @@
           <w:szCs w:val="24"/>
         </w:rPr>
       </w:pPr>
-      <w:bookmarkStart w:id="2" w:name="_Toc291414115"/>
+      <w:bookmarkStart w:id="1" w:name="_Toc291414115"/>
       <w:r>
         <w:rPr>
           <w:rFonts w:ascii="Times" w:hAnsi="Times"/>
@@ -2245,7 +2243,7 @@
         </w:rPr>
         <w:t>Requisitos à implementação</w:t>
       </w:r>
-      <w:bookmarkEnd w:id="2"/>
+      <w:bookmarkEnd w:id="1"/>
     </w:p>
     <w:p>
       <w:pPr>
@@ -2420,7 +2418,7 @@
           <w:szCs w:val="24"/>
         </w:rPr>
       </w:pPr>
-      <w:bookmarkStart w:id="3" w:name="_Toc291414116"/>
+      <w:bookmarkStart w:id="2" w:name="_Toc291414116"/>
       <w:r>
         <w:rPr>
           <w:rFonts w:ascii="Times" w:hAnsi="Times"/>
@@ -2429,7 +2427,7 @@
         </w:rPr>
         <w:t>Objetivos</w:t>
       </w:r>
-      <w:bookmarkEnd w:id="3"/>
+      <w:bookmarkEnd w:id="2"/>
     </w:p>
     <w:p>
       <w:pPr>
@@ -2563,7 +2561,7 @@
           <w:szCs w:val="24"/>
         </w:rPr>
       </w:pPr>
-      <w:bookmarkStart w:id="4" w:name="_Toc291414117"/>
+      <w:bookmarkStart w:id="3" w:name="_Toc291414117"/>
       <w:r>
         <w:rPr>
           <w:rFonts w:ascii="Times" w:hAnsi="Times"/>
@@ -2572,7 +2570,7 @@
         </w:rPr>
         <w:t>Entrada esperada</w:t>
       </w:r>
-      <w:bookmarkEnd w:id="4"/>
+      <w:bookmarkEnd w:id="3"/>
     </w:p>
     <w:p>
       <w:pPr>
@@ -3040,7 +3038,7 @@
           <w:szCs w:val="24"/>
         </w:rPr>
       </w:pPr>
-      <w:bookmarkStart w:id="5" w:name="_Toc291414118"/>
+      <w:bookmarkStart w:id="4" w:name="_Toc291414118"/>
       <w:r>
         <w:rPr>
           <w:rFonts w:ascii="Times" w:hAnsi="Times"/>
@@ -3049,7 +3047,7 @@
         </w:rPr>
         <w:t>Descrição do Algoritmo Desenvolvido</w:t>
       </w:r>
-      <w:bookmarkEnd w:id="5"/>
+      <w:bookmarkEnd w:id="4"/>
     </w:p>
     <w:p>
       <w:pPr>
@@ -3118,17 +3116,6 @@
         </w:rPr>
         <w:t>.</w:t>
       </w:r>
-    </w:p>
-    <w:p>
-      <w:pPr>
-        <w:pStyle w:val="normal0"/>
-        <w:spacing w:after="0"/>
-        <w:jc w:val="both"/>
-        <w:rPr>
-          <w:rFonts w:ascii="Times New Roman" w:eastAsia="Times New Roman" w:hAnsi="Times New Roman" w:cs="Times New Roman"/>
-          <w:sz w:val="24"/>
-        </w:rPr>
-      </w:pPr>
     </w:p>
     <w:p>
       <w:pPr>
@@ -3144,7 +3131,7 @@
           <w:szCs w:val="24"/>
         </w:rPr>
       </w:pPr>
-      <w:bookmarkStart w:id="6" w:name="_Toc291414119"/>
+      <w:bookmarkStart w:id="5" w:name="_Toc291414119"/>
       <w:r>
         <w:rPr>
           <w:rFonts w:ascii="Times" w:hAnsi="Times"/>
@@ -3161,7 +3148,7 @@
         </w:rPr>
         <w:t>lasses</w:t>
       </w:r>
-      <w:bookmarkEnd w:id="6"/>
+      <w:bookmarkEnd w:id="5"/>
     </w:p>
     <w:p>
       <w:pPr>
@@ -6752,7 +6739,7 @@
           <w:szCs w:val="24"/>
         </w:rPr>
       </w:pPr>
-      <w:bookmarkStart w:id="7" w:name="_Toc291414120"/>
+      <w:bookmarkStart w:id="6" w:name="_Toc291414120"/>
       <w:r>
         <w:rPr>
           <w:rFonts w:ascii="Times" w:hAnsi="Times"/>
@@ -6769,7 +6756,7 @@
         </w:rPr>
         <w:t>alidação de dados de entrada</w:t>
       </w:r>
-      <w:bookmarkEnd w:id="7"/>
+      <w:bookmarkEnd w:id="6"/>
     </w:p>
     <w:p>
       <w:pPr>
@@ -6944,13 +6931,6 @@
           <w:sz w:val="24"/>
         </w:rPr>
       </w:pPr>
-      <w:r>
-        <w:rPr>
-          <w:rFonts w:ascii="Times New Roman" w:eastAsia="Times New Roman" w:hAnsi="Times New Roman" w:cs="Times New Roman"/>
-          <w:sz w:val="24"/>
-        </w:rPr>
-        <w:br w:type="column"/>
-      </w:r>
     </w:p>
     <w:tbl>
       <w:tblPr>
@@ -6973,9 +6953,10 @@
               <w:autoSpaceDN w:val="0"/>
               <w:adjustRightInd w:val="0"/>
               <w:rPr>
-                <w:rFonts w:ascii="Times New Roman" w:eastAsia="Times New Roman" w:hAnsi="Times New Roman" w:cs="Times New Roman"/>
-                <w:sz w:val="16"/>
-                <w:szCs w:val="16"/>
+                <w:rFonts w:ascii="Monaco" w:hAnsi="Monaco" w:cs="Monaco"/>
+                <w:sz w:val="16"/>
+                <w:szCs w:val="16"/>
+                <w:lang w:val="en-US"/>
               </w:rPr>
             </w:pPr>
             <w:r>
@@ -6998,6 +6979,220 @@
                 <w:sz w:val="24"/>
               </w:rPr>
               <w:br w:type="column"/>
+            </w:r>
+            <w:proofErr w:type="spellStart"/>
+            <w:proofErr w:type="gramStart"/>
+            <w:r>
+              <w:rPr>
+                <w:rFonts w:ascii="Monaco" w:hAnsi="Monaco" w:cs="Monaco"/>
+                <w:b/>
+                <w:bCs/>
+                <w:color w:val="7F0055"/>
+                <w:sz w:val="16"/>
+                <w:szCs w:val="16"/>
+                <w:lang w:val="en-US"/>
+              </w:rPr>
+              <w:t>bool</w:t>
+            </w:r>
+            <w:proofErr w:type="spellEnd"/>
+            <w:proofErr w:type="gramEnd"/>
+            <w:r>
+              <w:rPr>
+                <w:rFonts w:ascii="Monaco" w:hAnsi="Monaco" w:cs="Monaco"/>
+                <w:sz w:val="16"/>
+                <w:szCs w:val="16"/>
+                <w:lang w:val="en-US"/>
+              </w:rPr>
+              <w:t xml:space="preserve"> </w:t>
+            </w:r>
+            <w:proofErr w:type="spellStart"/>
+            <w:r>
+              <w:rPr>
+                <w:rFonts w:ascii="Monaco" w:hAnsi="Monaco" w:cs="Monaco"/>
+                <w:b/>
+                <w:bCs/>
+                <w:sz w:val="16"/>
+                <w:szCs w:val="16"/>
+                <w:lang w:val="en-US"/>
+              </w:rPr>
+              <w:t>readInputParams</w:t>
+            </w:r>
+            <w:proofErr w:type="spellEnd"/>
+            <w:r>
+              <w:rPr>
+                <w:rFonts w:ascii="Monaco" w:hAnsi="Monaco" w:cs="Monaco"/>
+                <w:sz w:val="16"/>
+                <w:szCs w:val="16"/>
+                <w:lang w:val="en-US"/>
+              </w:rPr>
+              <w:t>(</w:t>
+            </w:r>
+            <w:proofErr w:type="spellStart"/>
+            <w:r>
+              <w:rPr>
+                <w:rFonts w:ascii="Monaco" w:hAnsi="Monaco" w:cs="Monaco"/>
+                <w:b/>
+                <w:bCs/>
+                <w:color w:val="7F0055"/>
+                <w:sz w:val="16"/>
+                <w:szCs w:val="16"/>
+                <w:lang w:val="en-US"/>
+              </w:rPr>
+              <w:t>int</w:t>
+            </w:r>
+            <w:proofErr w:type="spellEnd"/>
+            <w:r>
+              <w:rPr>
+                <w:rFonts w:ascii="Monaco" w:hAnsi="Monaco" w:cs="Monaco"/>
+                <w:sz w:val="16"/>
+                <w:szCs w:val="16"/>
+                <w:lang w:val="en-US"/>
+              </w:rPr>
+              <w:t xml:space="preserve"> </w:t>
+            </w:r>
+            <w:proofErr w:type="spellStart"/>
+            <w:r>
+              <w:rPr>
+                <w:rFonts w:ascii="Monaco" w:hAnsi="Monaco" w:cs="Monaco"/>
+                <w:sz w:val="16"/>
+                <w:szCs w:val="16"/>
+                <w:lang w:val="en-US"/>
+              </w:rPr>
+              <w:t>argc</w:t>
+            </w:r>
+            <w:proofErr w:type="spellEnd"/>
+            <w:r>
+              <w:rPr>
+                <w:rFonts w:ascii="Monaco" w:hAnsi="Monaco" w:cs="Monaco"/>
+                <w:sz w:val="16"/>
+                <w:szCs w:val="16"/>
+                <w:lang w:val="en-US"/>
+              </w:rPr>
+              <w:t xml:space="preserve">, </w:t>
+            </w:r>
+            <w:r>
+              <w:rPr>
+                <w:rFonts w:ascii="Monaco" w:hAnsi="Monaco" w:cs="Monaco"/>
+                <w:b/>
+                <w:bCs/>
+                <w:color w:val="7F0055"/>
+                <w:sz w:val="16"/>
+                <w:szCs w:val="16"/>
+                <w:lang w:val="en-US"/>
+              </w:rPr>
+              <w:t>char</w:t>
+            </w:r>
+            <w:r>
+              <w:rPr>
+                <w:rFonts w:ascii="Monaco" w:hAnsi="Monaco" w:cs="Monaco"/>
+                <w:sz w:val="16"/>
+                <w:szCs w:val="16"/>
+                <w:lang w:val="en-US"/>
+              </w:rPr>
+              <w:t xml:space="preserve"> **</w:t>
+            </w:r>
+            <w:proofErr w:type="spellStart"/>
+            <w:r>
+              <w:rPr>
+                <w:rFonts w:ascii="Monaco" w:hAnsi="Monaco" w:cs="Monaco"/>
+                <w:sz w:val="16"/>
+                <w:szCs w:val="16"/>
+                <w:lang w:val="en-US"/>
+              </w:rPr>
+              <w:t>argv</w:t>
+            </w:r>
+            <w:proofErr w:type="spellEnd"/>
+            <w:r>
+              <w:rPr>
+                <w:rFonts w:ascii="Monaco" w:hAnsi="Monaco" w:cs="Monaco"/>
+                <w:sz w:val="16"/>
+                <w:szCs w:val="16"/>
+                <w:lang w:val="en-US"/>
+              </w:rPr>
+              <w:t xml:space="preserve">, </w:t>
+            </w:r>
+            <w:proofErr w:type="spellStart"/>
+            <w:r>
+              <w:rPr>
+                <w:rFonts w:ascii="Monaco" w:hAnsi="Monaco" w:cs="Monaco"/>
+                <w:sz w:val="16"/>
+                <w:szCs w:val="16"/>
+                <w:lang w:val="en-US"/>
+              </w:rPr>
+              <w:t>OutputType</w:t>
+            </w:r>
+            <w:proofErr w:type="spellEnd"/>
+            <w:r>
+              <w:rPr>
+                <w:rFonts w:ascii="Monaco" w:hAnsi="Monaco" w:cs="Monaco"/>
+                <w:sz w:val="16"/>
+                <w:szCs w:val="16"/>
+                <w:lang w:val="en-US"/>
+              </w:rPr>
+              <w:t xml:space="preserve"> &amp;</w:t>
+            </w:r>
+            <w:proofErr w:type="spellStart"/>
+            <w:r>
+              <w:rPr>
+                <w:rFonts w:ascii="Monaco" w:hAnsi="Monaco" w:cs="Monaco"/>
+                <w:sz w:val="16"/>
+                <w:szCs w:val="16"/>
+                <w:lang w:val="en-US"/>
+              </w:rPr>
+              <w:t>outputType</w:t>
+            </w:r>
+            <w:proofErr w:type="spellEnd"/>
+            <w:r>
+              <w:rPr>
+                <w:rFonts w:ascii="Monaco" w:hAnsi="Monaco" w:cs="Monaco"/>
+                <w:sz w:val="16"/>
+                <w:szCs w:val="16"/>
+                <w:lang w:val="en-US"/>
+              </w:rPr>
+              <w:t xml:space="preserve">, </w:t>
+            </w:r>
+            <w:proofErr w:type="spellStart"/>
+            <w:r>
+              <w:rPr>
+                <w:rFonts w:ascii="Monaco" w:hAnsi="Monaco" w:cs="Monaco"/>
+                <w:b/>
+                <w:bCs/>
+                <w:color w:val="7F0055"/>
+                <w:sz w:val="16"/>
+                <w:szCs w:val="16"/>
+                <w:lang w:val="en-US"/>
+              </w:rPr>
+              <w:t>int</w:t>
+            </w:r>
+            <w:proofErr w:type="spellEnd"/>
+            <w:r>
+              <w:rPr>
+                <w:rFonts w:ascii="Monaco" w:hAnsi="Monaco" w:cs="Monaco"/>
+                <w:sz w:val="16"/>
+                <w:szCs w:val="16"/>
+                <w:lang w:val="en-US"/>
+              </w:rPr>
+              <w:t xml:space="preserve"> &amp;</w:t>
+            </w:r>
+            <w:proofErr w:type="spellStart"/>
+            <w:r>
+              <w:rPr>
+                <w:rFonts w:ascii="Monaco" w:hAnsi="Monaco" w:cs="Monaco"/>
+                <w:sz w:val="16"/>
+                <w:szCs w:val="16"/>
+                <w:lang w:val="en-US"/>
+              </w:rPr>
+              <w:t>numThreads</w:t>
+            </w:r>
+            <w:proofErr w:type="spellEnd"/>
+            <w:r>
+              <w:rPr>
+                <w:rFonts w:ascii="Monaco" w:hAnsi="Monaco" w:cs="Monaco"/>
+                <w:sz w:val="16"/>
+                <w:szCs w:val="16"/>
+                <w:lang w:val="en-US"/>
+              </w:rPr>
+              <w:t>) {</w:t>
             </w:r>
           </w:p>
           <w:p>
@@ -7013,7 +7208,15 @@
                 <w:lang w:val="en-US"/>
               </w:rPr>
             </w:pPr>
-            <w:proofErr w:type="spellStart"/>
+            <w:r>
+              <w:rPr>
+                <w:rFonts w:ascii="Monaco" w:hAnsi="Monaco" w:cs="Monaco"/>
+                <w:sz w:val="16"/>
+                <w:szCs w:val="16"/>
+                <w:lang w:val="en-US"/>
+              </w:rPr>
+              <w:t xml:space="preserve">    </w:t>
+            </w:r>
             <w:proofErr w:type="gramStart"/>
             <w:r>
               <w:rPr>
@@ -7025,9 +7228,8 @@
                 <w:szCs w:val="16"/>
                 <w:lang w:val="en-US"/>
               </w:rPr>
-              <w:t>bool</w:t>
-            </w:r>
-            <w:proofErr w:type="spellEnd"/>
+              <w:t>if</w:t>
+            </w:r>
             <w:proofErr w:type="gramEnd"/>
             <w:r>
               <w:rPr>
@@ -7036,52 +7238,7 @@
                 <w:szCs w:val="16"/>
                 <w:lang w:val="en-US"/>
               </w:rPr>
-              <w:t xml:space="preserve"> </w:t>
-            </w:r>
-            <w:proofErr w:type="spellStart"/>
-            <w:r>
-              <w:rPr>
-                <w:rFonts w:ascii="Monaco" w:hAnsi="Monaco" w:cs="Monaco"/>
-                <w:b/>
-                <w:bCs/>
-                <w:sz w:val="16"/>
-                <w:szCs w:val="16"/>
-                <w:lang w:val="en-US"/>
-              </w:rPr>
-              <w:t>readInputParams</w:t>
-            </w:r>
-            <w:proofErr w:type="spellEnd"/>
-            <w:r>
-              <w:rPr>
-                <w:rFonts w:ascii="Monaco" w:hAnsi="Monaco" w:cs="Monaco"/>
-                <w:sz w:val="16"/>
-                <w:szCs w:val="16"/>
-                <w:lang w:val="en-US"/>
-              </w:rPr>
-              <w:t>(</w:t>
-            </w:r>
-            <w:proofErr w:type="spellStart"/>
-            <w:r>
-              <w:rPr>
-                <w:rFonts w:ascii="Monaco" w:hAnsi="Monaco" w:cs="Monaco"/>
-                <w:b/>
-                <w:bCs/>
-                <w:color w:val="7F0055"/>
-                <w:sz w:val="16"/>
-                <w:szCs w:val="16"/>
-                <w:lang w:val="en-US"/>
-              </w:rPr>
-              <w:t>int</w:t>
-            </w:r>
-            <w:proofErr w:type="spellEnd"/>
-            <w:r>
-              <w:rPr>
-                <w:rFonts w:ascii="Monaco" w:hAnsi="Monaco" w:cs="Monaco"/>
-                <w:sz w:val="16"/>
-                <w:szCs w:val="16"/>
-                <w:lang w:val="en-US"/>
-              </w:rPr>
-              <w:t xml:space="preserve"> </w:t>
+              <w:t xml:space="preserve"> (</w:t>
             </w:r>
             <w:proofErr w:type="spellStart"/>
             <w:r>
@@ -7101,131 +7258,7 @@
                 <w:szCs w:val="16"/>
                 <w:lang w:val="en-US"/>
               </w:rPr>
-              <w:t xml:space="preserve">, </w:t>
-            </w:r>
-            <w:r>
-              <w:rPr>
-                <w:rFonts w:ascii="Monaco" w:hAnsi="Monaco" w:cs="Monaco"/>
-                <w:b/>
-                <w:bCs/>
-                <w:color w:val="7F0055"/>
-                <w:sz w:val="16"/>
-                <w:szCs w:val="16"/>
-                <w:lang w:val="en-US"/>
-              </w:rPr>
-              <w:t>char</w:t>
-            </w:r>
-            <w:r>
-              <w:rPr>
-                <w:rFonts w:ascii="Monaco" w:hAnsi="Monaco" w:cs="Monaco"/>
-                <w:sz w:val="16"/>
-                <w:szCs w:val="16"/>
-                <w:lang w:val="en-US"/>
-              </w:rPr>
-              <w:t xml:space="preserve"> **</w:t>
-            </w:r>
-            <w:proofErr w:type="spellStart"/>
-            <w:r>
-              <w:rPr>
-                <w:rFonts w:ascii="Monaco" w:hAnsi="Monaco" w:cs="Monaco"/>
-                <w:sz w:val="16"/>
-                <w:szCs w:val="16"/>
-                <w:lang w:val="en-US"/>
-              </w:rPr>
-              <w:t>argv</w:t>
-            </w:r>
-            <w:proofErr w:type="spellEnd"/>
-            <w:r>
-              <w:rPr>
-                <w:rFonts w:ascii="Monaco" w:hAnsi="Monaco" w:cs="Monaco"/>
-                <w:sz w:val="16"/>
-                <w:szCs w:val="16"/>
-                <w:lang w:val="en-US"/>
-              </w:rPr>
-              <w:t xml:space="preserve">, </w:t>
-            </w:r>
-            <w:proofErr w:type="spellStart"/>
-            <w:r>
-              <w:rPr>
-                <w:rFonts w:ascii="Monaco" w:hAnsi="Monaco" w:cs="Monaco"/>
-                <w:sz w:val="16"/>
-                <w:szCs w:val="16"/>
-                <w:lang w:val="en-US"/>
-              </w:rPr>
-              <w:t>OutputType</w:t>
-            </w:r>
-            <w:proofErr w:type="spellEnd"/>
-            <w:r>
-              <w:rPr>
-                <w:rFonts w:ascii="Monaco" w:hAnsi="Monaco" w:cs="Monaco"/>
-                <w:sz w:val="16"/>
-                <w:szCs w:val="16"/>
-                <w:lang w:val="en-US"/>
-              </w:rPr>
-              <w:t xml:space="preserve"> &amp;</w:t>
-            </w:r>
-            <w:proofErr w:type="spellStart"/>
-            <w:r>
-              <w:rPr>
-                <w:rFonts w:ascii="Monaco" w:hAnsi="Monaco" w:cs="Monaco"/>
-                <w:sz w:val="16"/>
-                <w:szCs w:val="16"/>
-                <w:lang w:val="en-US"/>
-              </w:rPr>
-              <w:t>outputType</w:t>
-            </w:r>
-            <w:proofErr w:type="spellEnd"/>
-            <w:r>
-              <w:rPr>
-                <w:rFonts w:ascii="Monaco" w:hAnsi="Monaco" w:cs="Monaco"/>
-                <w:sz w:val="16"/>
-                <w:szCs w:val="16"/>
-                <w:lang w:val="en-US"/>
-              </w:rPr>
-              <w:t xml:space="preserve">, </w:t>
-            </w:r>
-            <w:proofErr w:type="spellStart"/>
-            <w:r>
-              <w:rPr>
-                <w:rFonts w:ascii="Monaco" w:hAnsi="Monaco" w:cs="Monaco"/>
-                <w:b/>
-                <w:bCs/>
-                <w:color w:val="7F0055"/>
-                <w:sz w:val="16"/>
-                <w:szCs w:val="16"/>
-                <w:lang w:val="en-US"/>
-              </w:rPr>
-              <w:t>int</w:t>
-            </w:r>
-            <w:proofErr w:type="spellEnd"/>
-            <w:r>
-              <w:rPr>
-                <w:rFonts w:ascii="Monaco" w:hAnsi="Monaco" w:cs="Monaco"/>
-                <w:sz w:val="16"/>
-                <w:szCs w:val="16"/>
-                <w:lang w:val="en-US"/>
-              </w:rPr>
-              <w:t xml:space="preserve"> &amp;</w:t>
-            </w:r>
-            <w:proofErr w:type="spellStart"/>
-            <w:r>
-              <w:rPr>
-                <w:rFonts w:ascii="Monaco" w:hAnsi="Monaco" w:cs="Monaco"/>
-                <w:sz w:val="16"/>
-                <w:szCs w:val="16"/>
-                <w:lang w:val="en-US"/>
-              </w:rPr>
-              <w:t>numThreads</w:t>
-            </w:r>
-            <w:proofErr w:type="spellEnd"/>
-            <w:r>
-              <w:rPr>
-                <w:rFonts w:ascii="Monaco" w:hAnsi="Monaco" w:cs="Monaco"/>
-                <w:sz w:val="16"/>
-                <w:szCs w:val="16"/>
-                <w:lang w:val="en-US"/>
-              </w:rPr>
-              <w:t>) {</w:t>
+              <w:t xml:space="preserve"> != 3) {</w:t>
             </w:r>
           </w:p>
           <w:p>
@@ -7248,21 +7281,20 @@
                 <w:szCs w:val="16"/>
                 <w:lang w:val="en-US"/>
               </w:rPr>
-              <w:t xml:space="preserve">    </w:t>
-            </w:r>
+              <w:t xml:space="preserve">        </w:t>
+            </w:r>
+            <w:proofErr w:type="spellStart"/>
             <w:proofErr w:type="gramStart"/>
             <w:r>
               <w:rPr>
                 <w:rFonts w:ascii="Monaco" w:hAnsi="Monaco" w:cs="Monaco"/>
-                <w:b/>
-                <w:bCs/>
-                <w:color w:val="7F0055"/>
-                <w:sz w:val="16"/>
-                <w:szCs w:val="16"/>
-                <w:lang w:val="en-US"/>
-              </w:rPr>
-              <w:t>if</w:t>
-            </w:r>
+                <w:sz w:val="16"/>
+                <w:szCs w:val="16"/>
+                <w:lang w:val="en-US"/>
+              </w:rPr>
+              <w:t>printUsage</w:t>
+            </w:r>
+            <w:proofErr w:type="spellEnd"/>
             <w:proofErr w:type="gramEnd"/>
             <w:r>
               <w:rPr>
@@ -7271,27 +7303,7 @@
                 <w:szCs w:val="16"/>
                 <w:lang w:val="en-US"/>
               </w:rPr>
-              <w:t xml:space="preserve"> (</w:t>
-            </w:r>
-            <w:proofErr w:type="spellStart"/>
-            <w:r>
-              <w:rPr>
-                <w:rFonts w:ascii="Monaco" w:hAnsi="Monaco" w:cs="Monaco"/>
-                <w:sz w:val="16"/>
-                <w:szCs w:val="16"/>
-                <w:lang w:val="en-US"/>
-              </w:rPr>
-              <w:t>argc</w:t>
-            </w:r>
-            <w:proofErr w:type="spellEnd"/>
-            <w:r>
-              <w:rPr>
-                <w:rFonts w:ascii="Monaco" w:hAnsi="Monaco" w:cs="Monaco"/>
-                <w:sz w:val="16"/>
-                <w:szCs w:val="16"/>
-                <w:lang w:val="en-US"/>
-              </w:rPr>
-              <w:t xml:space="preserve"> != 3) {</w:t>
+              <w:t>();</w:t>
             </w:r>
           </w:p>
           <w:p>
@@ -7314,51 +7326,7 @@
                 <w:szCs w:val="16"/>
                 <w:lang w:val="en-US"/>
               </w:rPr>
-              <w:t xml:space="preserve">        </w:t>
-            </w:r>
-            <w:proofErr w:type="spellStart"/>
-            <w:proofErr w:type="gramStart"/>
-            <w:r>
-              <w:rPr>
-                <w:rFonts w:ascii="Monaco" w:hAnsi="Monaco" w:cs="Monaco"/>
-                <w:sz w:val="16"/>
-                <w:szCs w:val="16"/>
-                <w:lang w:val="en-US"/>
-              </w:rPr>
-              <w:t>printUsage</w:t>
-            </w:r>
-            <w:proofErr w:type="spellEnd"/>
-            <w:proofErr w:type="gramEnd"/>
-            <w:r>
-              <w:rPr>
-                <w:rFonts w:ascii="Monaco" w:hAnsi="Monaco" w:cs="Monaco"/>
-                <w:sz w:val="16"/>
-                <w:szCs w:val="16"/>
-                <w:lang w:val="en-US"/>
-              </w:rPr>
-              <w:t>();</w:t>
-            </w:r>
-          </w:p>
-          <w:p>
-            <w:pPr>
-              <w:widowControl w:val="0"/>
-              <w:autoSpaceDE w:val="0"/>
-              <w:autoSpaceDN w:val="0"/>
-              <w:adjustRightInd w:val="0"/>
-              <w:rPr>
-                <w:rFonts w:ascii="Monaco" w:hAnsi="Monaco" w:cs="Monaco"/>
-                <w:sz w:val="16"/>
-                <w:szCs w:val="16"/>
-                <w:lang w:val="en-US"/>
-              </w:rPr>
-            </w:pPr>
-            <w:r>
-              <w:rPr>
-                <w:rFonts w:ascii="Monaco" w:hAnsi="Monaco" w:cs="Monaco"/>
-                <w:sz w:val="16"/>
-                <w:szCs w:val="16"/>
-                <w:lang w:val="en-US"/>
-              </w:rPr>
+              <w:lastRenderedPageBreak/>
               <w:t xml:space="preserve">        </w:t>
             </w:r>
             <w:proofErr w:type="gramStart"/>
@@ -8281,7 +8249,7 @@
                 <w:rFonts w:ascii="Monaco" w:hAnsi="Monaco" w:cs="Monaco"/>
                 <w:b/>
                 <w:bCs/>
-                <w:color w:val="A57B61"/>
+                <w:color w:val="7F0055"/>
                 <w:sz w:val="16"/>
                 <w:szCs w:val="16"/>
                 <w:lang w:val="en-US"/>
@@ -8524,7 +8492,7 @@
                 <w:szCs w:val="16"/>
                 <w:lang w:val="en-US"/>
               </w:rPr>
-              <w:t>double</w:t>
+              <w:t>if</w:t>
             </w:r>
             <w:proofErr w:type="gramEnd"/>
             <w:r>
@@ -8534,7 +8502,27 @@
                 <w:szCs w:val="16"/>
                 <w:lang w:val="en-US"/>
               </w:rPr>
-              <w:t xml:space="preserve"> x = 0.0;</w:t>
+              <w:t xml:space="preserve"> (</w:t>
+            </w:r>
+            <w:proofErr w:type="spellStart"/>
+            <w:r>
+              <w:rPr>
+                <w:rFonts w:ascii="Monaco" w:hAnsi="Monaco" w:cs="Monaco"/>
+                <w:sz w:val="16"/>
+                <w:szCs w:val="16"/>
+                <w:lang w:val="en-US"/>
+              </w:rPr>
+              <w:t>numVertices</w:t>
+            </w:r>
+            <w:proofErr w:type="spellEnd"/>
+            <w:r>
+              <w:rPr>
+                <w:rFonts w:ascii="Monaco" w:hAnsi="Monaco" w:cs="Monaco"/>
+                <w:sz w:val="16"/>
+                <w:szCs w:val="16"/>
+                <w:lang w:val="en-US"/>
+              </w:rPr>
+              <w:t xml:space="preserve"> &lt; 4) {</w:t>
             </w:r>
           </w:p>
           <w:p>
@@ -8557,21 +8545,20 @@
                 <w:szCs w:val="16"/>
                 <w:lang w:val="en-US"/>
               </w:rPr>
-              <w:t xml:space="preserve">    </w:t>
-            </w:r>
+              <w:t xml:space="preserve">        </w:t>
+            </w:r>
+            <w:proofErr w:type="spellStart"/>
             <w:proofErr w:type="gramStart"/>
             <w:r>
               <w:rPr>
                 <w:rFonts w:ascii="Monaco" w:hAnsi="Monaco" w:cs="Monaco"/>
-                <w:b/>
-                <w:bCs/>
-                <w:color w:val="7F0055"/>
-                <w:sz w:val="16"/>
-                <w:szCs w:val="16"/>
-                <w:lang w:val="en-US"/>
-              </w:rPr>
-              <w:t>double</w:t>
-            </w:r>
+                <w:sz w:val="16"/>
+                <w:szCs w:val="16"/>
+                <w:lang w:val="en-US"/>
+              </w:rPr>
+              <w:t>std</w:t>
+            </w:r>
+            <w:proofErr w:type="spellEnd"/>
             <w:proofErr w:type="gramEnd"/>
             <w:r>
               <w:rPr>
@@ -8580,7 +8567,90 @@
                 <w:szCs w:val="16"/>
                 <w:lang w:val="en-US"/>
               </w:rPr>
-              <w:t xml:space="preserve"> y = 0.0;</w:t>
+              <w:t>::</w:t>
+            </w:r>
+            <w:proofErr w:type="spellStart"/>
+            <w:r>
+              <w:rPr>
+                <w:rFonts w:ascii="Monaco" w:hAnsi="Monaco" w:cs="Monaco"/>
+                <w:sz w:val="16"/>
+                <w:szCs w:val="16"/>
+                <w:lang w:val="en-US"/>
+              </w:rPr>
+              <w:t>cout</w:t>
+            </w:r>
+            <w:proofErr w:type="spellEnd"/>
+            <w:r>
+              <w:rPr>
+                <w:rFonts w:ascii="Monaco" w:hAnsi="Monaco" w:cs="Monaco"/>
+                <w:sz w:val="16"/>
+                <w:szCs w:val="16"/>
+                <w:lang w:val="en-US"/>
+              </w:rPr>
+              <w:t xml:space="preserve"> &lt;&lt; </w:t>
+            </w:r>
+            <w:r>
+              <w:rPr>
+                <w:rFonts w:ascii="Monaco" w:hAnsi="Monaco" w:cs="Monaco"/>
+                <w:color w:val="2A00FF"/>
+                <w:sz w:val="16"/>
+                <w:szCs w:val="16"/>
+                <w:lang w:val="en-US"/>
+              </w:rPr>
+              <w:t>"</w:t>
+            </w:r>
+            <w:proofErr w:type="spellStart"/>
+            <w:r>
+              <w:rPr>
+                <w:rFonts w:ascii="Monaco" w:hAnsi="Monaco" w:cs="Monaco"/>
+                <w:color w:val="2A00FF"/>
+                <w:sz w:val="16"/>
+                <w:szCs w:val="16"/>
+                <w:lang w:val="en-US"/>
+              </w:rPr>
+              <w:t>Erro</w:t>
+            </w:r>
+            <w:proofErr w:type="spellEnd"/>
+            <w:r>
+              <w:rPr>
+                <w:rFonts w:ascii="Monaco" w:hAnsi="Monaco" w:cs="Monaco"/>
+                <w:color w:val="2A00FF"/>
+                <w:sz w:val="16"/>
+                <w:szCs w:val="16"/>
+                <w:lang w:val="en-US"/>
+              </w:rPr>
+              <w:t>: The number of vertices must be greater then 4! \</w:t>
+            </w:r>
+            <w:proofErr w:type="gramStart"/>
+            <w:r>
+              <w:rPr>
+                <w:rFonts w:ascii="Monaco" w:hAnsi="Monaco" w:cs="Monaco"/>
+                <w:color w:val="2A00FF"/>
+                <w:sz w:val="16"/>
+                <w:szCs w:val="16"/>
+                <w:lang w:val="en-US"/>
+              </w:rPr>
+              <w:t>n</w:t>
+            </w:r>
+            <w:proofErr w:type="gramEnd"/>
+            <w:r>
+              <w:rPr>
+                <w:rFonts w:ascii="Monaco" w:hAnsi="Monaco" w:cs="Monaco"/>
+                <w:color w:val="2A00FF"/>
+                <w:sz w:val="16"/>
+                <w:szCs w:val="16"/>
+                <w:lang w:val="en-US"/>
+              </w:rPr>
+              <w:t>"</w:t>
+            </w:r>
+            <w:r>
+              <w:rPr>
+                <w:rFonts w:ascii="Monaco" w:hAnsi="Monaco" w:cs="Monaco"/>
+                <w:sz w:val="16"/>
+                <w:szCs w:val="16"/>
+                <w:lang w:val="en-US"/>
+              </w:rPr>
+              <w:t>;</w:t>
             </w:r>
           </w:p>
           <w:p>
@@ -8603,7 +8673,7 @@
                 <w:szCs w:val="16"/>
                 <w:lang w:val="en-US"/>
               </w:rPr>
-              <w:t xml:space="preserve">    </w:t>
+              <w:t xml:space="preserve">        </w:t>
             </w:r>
             <w:proofErr w:type="gramStart"/>
             <w:r>
@@ -8611,12 +8681,12 @@
                 <w:rFonts w:ascii="Monaco" w:hAnsi="Monaco" w:cs="Monaco"/>
                 <w:b/>
                 <w:bCs/>
-                <w:color w:val="7F0055"/>
-                <w:sz w:val="16"/>
-                <w:szCs w:val="16"/>
-                <w:lang w:val="en-US"/>
-              </w:rPr>
-              <w:t>for</w:t>
+                <w:color w:val="642880"/>
+                <w:sz w:val="16"/>
+                <w:szCs w:val="16"/>
+                <w:lang w:val="en-US"/>
+              </w:rPr>
+              <w:t>exit</w:t>
             </w:r>
             <w:proofErr w:type="gramEnd"/>
             <w:r>
@@ -8626,108 +8696,7 @@
                 <w:szCs w:val="16"/>
                 <w:lang w:val="en-US"/>
               </w:rPr>
-              <w:t xml:space="preserve"> (</w:t>
-            </w:r>
-            <w:r>
-              <w:rPr>
-                <w:rFonts w:ascii="Monaco" w:hAnsi="Monaco" w:cs="Monaco"/>
-                <w:b/>
-                <w:bCs/>
-                <w:color w:val="7F0055"/>
-                <w:sz w:val="16"/>
-                <w:szCs w:val="16"/>
-                <w:lang w:val="en-US"/>
-              </w:rPr>
-              <w:t>long</w:t>
-            </w:r>
-            <w:r>
-              <w:rPr>
-                <w:rFonts w:ascii="Monaco" w:hAnsi="Monaco" w:cs="Monaco"/>
-                <w:sz w:val="16"/>
-                <w:szCs w:val="16"/>
-                <w:lang w:val="en-US"/>
-              </w:rPr>
-              <w:t xml:space="preserve"> </w:t>
-            </w:r>
-            <w:proofErr w:type="spellStart"/>
-            <w:r>
-              <w:rPr>
-                <w:rFonts w:ascii="Monaco" w:hAnsi="Monaco" w:cs="Monaco"/>
-                <w:sz w:val="16"/>
-                <w:szCs w:val="16"/>
-                <w:lang w:val="en-US"/>
-              </w:rPr>
-              <w:t>i</w:t>
-            </w:r>
-            <w:proofErr w:type="spellEnd"/>
-            <w:r>
-              <w:rPr>
-                <w:rFonts w:ascii="Monaco" w:hAnsi="Monaco" w:cs="Monaco"/>
-                <w:sz w:val="16"/>
-                <w:szCs w:val="16"/>
-                <w:lang w:val="en-US"/>
-              </w:rPr>
-              <w:t xml:space="preserve"> = 0; </w:t>
-            </w:r>
-            <w:proofErr w:type="spellStart"/>
-            <w:r>
-              <w:rPr>
-                <w:rFonts w:ascii="Monaco" w:hAnsi="Monaco" w:cs="Monaco"/>
-                <w:sz w:val="16"/>
-                <w:szCs w:val="16"/>
-                <w:lang w:val="en-US"/>
-              </w:rPr>
-              <w:t>i</w:t>
-            </w:r>
-            <w:proofErr w:type="spellEnd"/>
-            <w:r>
-              <w:rPr>
-                <w:rFonts w:ascii="Monaco" w:hAnsi="Monaco" w:cs="Monaco"/>
-                <w:sz w:val="16"/>
-                <w:szCs w:val="16"/>
-                <w:lang w:val="en-US"/>
-              </w:rPr>
-              <w:t xml:space="preserve"> &lt; </w:t>
-            </w:r>
-            <w:proofErr w:type="spellStart"/>
-            <w:r>
-              <w:rPr>
-                <w:rFonts w:ascii="Monaco" w:hAnsi="Monaco" w:cs="Monaco"/>
-                <w:sz w:val="16"/>
-                <w:szCs w:val="16"/>
-                <w:lang w:val="en-US"/>
-              </w:rPr>
-              <w:t>numVertices</w:t>
-            </w:r>
-            <w:proofErr w:type="spellEnd"/>
-            <w:r>
-              <w:rPr>
-                <w:rFonts w:ascii="Monaco" w:hAnsi="Monaco" w:cs="Monaco"/>
-                <w:sz w:val="16"/>
-                <w:szCs w:val="16"/>
-                <w:lang w:val="en-US"/>
-              </w:rPr>
-              <w:t xml:space="preserve">; </w:t>
-            </w:r>
-            <w:proofErr w:type="spellStart"/>
-            <w:r>
-              <w:rPr>
-                <w:rFonts w:ascii="Monaco" w:hAnsi="Monaco" w:cs="Monaco"/>
-                <w:sz w:val="16"/>
-                <w:szCs w:val="16"/>
-                <w:lang w:val="en-US"/>
-              </w:rPr>
-              <w:t>i</w:t>
-            </w:r>
-            <w:proofErr w:type="spellEnd"/>
-            <w:r>
-              <w:rPr>
-                <w:rFonts w:ascii="Monaco" w:hAnsi="Monaco" w:cs="Monaco"/>
-                <w:sz w:val="16"/>
-                <w:szCs w:val="16"/>
-                <w:lang w:val="en-US"/>
-              </w:rPr>
-              <w:t>++) {</w:t>
+              <w:t>(EXIT_FAILURE);</w:t>
             </w:r>
           </w:p>
           <w:p>
@@ -8750,49 +8719,7 @@
                 <w:szCs w:val="16"/>
                 <w:lang w:val="en-US"/>
               </w:rPr>
-              <w:t xml:space="preserve">        </w:t>
-            </w:r>
-            <w:proofErr w:type="spellStart"/>
-            <w:proofErr w:type="gramStart"/>
-            <w:r>
-              <w:rPr>
-                <w:rFonts w:ascii="Monaco" w:hAnsi="Monaco" w:cs="Monaco"/>
-                <w:sz w:val="16"/>
-                <w:szCs w:val="16"/>
-                <w:lang w:val="en-US"/>
-              </w:rPr>
-              <w:t>std</w:t>
-            </w:r>
-            <w:proofErr w:type="spellEnd"/>
-            <w:proofErr w:type="gramEnd"/>
-            <w:r>
-              <w:rPr>
-                <w:rFonts w:ascii="Monaco" w:hAnsi="Monaco" w:cs="Monaco"/>
-                <w:sz w:val="16"/>
-                <w:szCs w:val="16"/>
-                <w:lang w:val="en-US"/>
-              </w:rPr>
-              <w:t>::</w:t>
-            </w:r>
-            <w:proofErr w:type="spellStart"/>
-            <w:r>
-              <w:rPr>
-                <w:rFonts w:ascii="Monaco" w:hAnsi="Monaco" w:cs="Monaco"/>
-                <w:sz w:val="16"/>
-                <w:szCs w:val="16"/>
-                <w:lang w:val="en-US"/>
-              </w:rPr>
-              <w:t>cin</w:t>
-            </w:r>
-            <w:proofErr w:type="spellEnd"/>
-            <w:r>
-              <w:rPr>
-                <w:rFonts w:ascii="Monaco" w:hAnsi="Monaco" w:cs="Monaco"/>
-                <w:sz w:val="16"/>
-                <w:szCs w:val="16"/>
-                <w:lang w:val="en-US"/>
-              </w:rPr>
-              <w:t xml:space="preserve"> &gt;&gt; x;</w:t>
+              <w:t xml:space="preserve">    }</w:t>
             </w:r>
           </w:p>
           <w:p>
@@ -8815,20 +8742,21 @@
                 <w:szCs w:val="16"/>
                 <w:lang w:val="en-US"/>
               </w:rPr>
-              <w:t xml:space="preserve">        </w:t>
-            </w:r>
-            <w:proofErr w:type="spellStart"/>
+              <w:t xml:space="preserve">    </w:t>
+            </w:r>
             <w:proofErr w:type="gramStart"/>
             <w:r>
               <w:rPr>
                 <w:rFonts w:ascii="Monaco" w:hAnsi="Monaco" w:cs="Monaco"/>
-                <w:sz w:val="16"/>
-                <w:szCs w:val="16"/>
-                <w:lang w:val="en-US"/>
-              </w:rPr>
-              <w:t>std</w:t>
-            </w:r>
-            <w:proofErr w:type="spellEnd"/>
+                <w:b/>
+                <w:bCs/>
+                <w:color w:val="7F0055"/>
+                <w:sz w:val="16"/>
+                <w:szCs w:val="16"/>
+                <w:lang w:val="en-US"/>
+              </w:rPr>
+              <w:t>double</w:t>
+            </w:r>
             <w:proofErr w:type="gramEnd"/>
             <w:r>
               <w:rPr>
@@ -8837,27 +8765,7 @@
                 <w:szCs w:val="16"/>
                 <w:lang w:val="en-US"/>
               </w:rPr>
-              <w:t>::</w:t>
-            </w:r>
-            <w:proofErr w:type="spellStart"/>
-            <w:r>
-              <w:rPr>
-                <w:rFonts w:ascii="Monaco" w:hAnsi="Monaco" w:cs="Monaco"/>
-                <w:sz w:val="16"/>
-                <w:szCs w:val="16"/>
-                <w:lang w:val="en-US"/>
-              </w:rPr>
-              <w:t>cin</w:t>
-            </w:r>
-            <w:proofErr w:type="spellEnd"/>
-            <w:r>
-              <w:rPr>
-                <w:rFonts w:ascii="Monaco" w:hAnsi="Monaco" w:cs="Monaco"/>
-                <w:sz w:val="16"/>
-                <w:szCs w:val="16"/>
-                <w:lang w:val="en-US"/>
-              </w:rPr>
-              <w:t xml:space="preserve"> &gt;&gt; y;</w:t>
+              <w:t xml:space="preserve"> x = 0.0;</w:t>
             </w:r>
           </w:p>
           <w:p>
@@ -8880,18 +8788,20 @@
                 <w:szCs w:val="16"/>
                 <w:lang w:val="en-US"/>
               </w:rPr>
-              <w:t xml:space="preserve">        </w:t>
-            </w:r>
-            <w:proofErr w:type="spellStart"/>
+              <w:t xml:space="preserve">    </w:t>
+            </w:r>
             <w:proofErr w:type="gramStart"/>
             <w:r>
               <w:rPr>
                 <w:rFonts w:ascii="Monaco" w:hAnsi="Monaco" w:cs="Monaco"/>
-                <w:sz w:val="16"/>
-                <w:szCs w:val="16"/>
-                <w:lang w:val="en-US"/>
-              </w:rPr>
-              <w:t>vecVertices.push</w:t>
+                <w:b/>
+                <w:bCs/>
+                <w:color w:val="7F0055"/>
+                <w:sz w:val="16"/>
+                <w:szCs w:val="16"/>
+                <w:lang w:val="en-US"/>
+              </w:rPr>
+              <w:t>double</w:t>
             </w:r>
             <w:proofErr w:type="gramEnd"/>
             <w:r>
@@ -8901,38 +8811,7 @@
                 <w:szCs w:val="16"/>
                 <w:lang w:val="en-US"/>
               </w:rPr>
-              <w:t>_back</w:t>
-            </w:r>
-            <w:proofErr w:type="spellEnd"/>
-            <w:r>
-              <w:rPr>
-                <w:rFonts w:ascii="Monaco" w:hAnsi="Monaco" w:cs="Monaco"/>
-                <w:sz w:val="16"/>
-                <w:szCs w:val="16"/>
-                <w:lang w:val="en-US"/>
-              </w:rPr>
-              <w:t>(</w:t>
-            </w:r>
-            <w:proofErr w:type="spellStart"/>
-            <w:r>
-              <w:rPr>
-                <w:rFonts w:ascii="Monaco" w:hAnsi="Monaco" w:cs="Monaco"/>
-                <w:color w:val="005032"/>
-                <w:sz w:val="16"/>
-                <w:szCs w:val="16"/>
-                <w:lang w:val="en-US"/>
-              </w:rPr>
-              <w:t>Vertice</w:t>
-            </w:r>
-            <w:proofErr w:type="spellEnd"/>
-            <w:r>
-              <w:rPr>
-                <w:rFonts w:ascii="Monaco" w:hAnsi="Monaco" w:cs="Monaco"/>
-                <w:sz w:val="16"/>
-                <w:szCs w:val="16"/>
-                <w:lang w:val="en-US"/>
-              </w:rPr>
-              <w:t>(x, y));</w:t>
+              <w:t xml:space="preserve"> y = 0.0;</w:t>
             </w:r>
           </w:p>
           <w:p>
@@ -8955,6 +8834,952 @@
                 <w:szCs w:val="16"/>
                 <w:lang w:val="en-US"/>
               </w:rPr>
+              <w:t xml:space="preserve">    </w:t>
+            </w:r>
+            <w:proofErr w:type="gramStart"/>
+            <w:r>
+              <w:rPr>
+                <w:rFonts w:ascii="Monaco" w:hAnsi="Monaco" w:cs="Monaco"/>
+                <w:b/>
+                <w:bCs/>
+                <w:color w:val="7F0055"/>
+                <w:sz w:val="16"/>
+                <w:szCs w:val="16"/>
+                <w:lang w:val="en-US"/>
+              </w:rPr>
+              <w:t>for</w:t>
+            </w:r>
+            <w:proofErr w:type="gramEnd"/>
+            <w:r>
+              <w:rPr>
+                <w:rFonts w:ascii="Monaco" w:hAnsi="Monaco" w:cs="Monaco"/>
+                <w:sz w:val="16"/>
+                <w:szCs w:val="16"/>
+                <w:lang w:val="en-US"/>
+              </w:rPr>
+              <w:t xml:space="preserve"> (</w:t>
+            </w:r>
+            <w:r>
+              <w:rPr>
+                <w:rFonts w:ascii="Monaco" w:hAnsi="Monaco" w:cs="Monaco"/>
+                <w:b/>
+                <w:bCs/>
+                <w:color w:val="7F0055"/>
+                <w:sz w:val="16"/>
+                <w:szCs w:val="16"/>
+                <w:lang w:val="en-US"/>
+              </w:rPr>
+              <w:t>long</w:t>
+            </w:r>
+            <w:r>
+              <w:rPr>
+                <w:rFonts w:ascii="Monaco" w:hAnsi="Monaco" w:cs="Monaco"/>
+                <w:sz w:val="16"/>
+                <w:szCs w:val="16"/>
+                <w:lang w:val="en-US"/>
+              </w:rPr>
+              <w:t xml:space="preserve"> </w:t>
+            </w:r>
+            <w:proofErr w:type="spellStart"/>
+            <w:r>
+              <w:rPr>
+                <w:rFonts w:ascii="Monaco" w:hAnsi="Monaco" w:cs="Monaco"/>
+                <w:sz w:val="16"/>
+                <w:szCs w:val="16"/>
+                <w:lang w:val="en-US"/>
+              </w:rPr>
+              <w:t>i</w:t>
+            </w:r>
+            <w:proofErr w:type="spellEnd"/>
+            <w:r>
+              <w:rPr>
+                <w:rFonts w:ascii="Monaco" w:hAnsi="Monaco" w:cs="Monaco"/>
+                <w:sz w:val="16"/>
+                <w:szCs w:val="16"/>
+                <w:lang w:val="en-US"/>
+              </w:rPr>
+              <w:t xml:space="preserve"> = 0; </w:t>
+            </w:r>
+            <w:proofErr w:type="spellStart"/>
+            <w:r>
+              <w:rPr>
+                <w:rFonts w:ascii="Monaco" w:hAnsi="Monaco" w:cs="Monaco"/>
+                <w:sz w:val="16"/>
+                <w:szCs w:val="16"/>
+                <w:lang w:val="en-US"/>
+              </w:rPr>
+              <w:t>i</w:t>
+            </w:r>
+            <w:proofErr w:type="spellEnd"/>
+            <w:r>
+              <w:rPr>
+                <w:rFonts w:ascii="Monaco" w:hAnsi="Monaco" w:cs="Monaco"/>
+                <w:sz w:val="16"/>
+                <w:szCs w:val="16"/>
+                <w:lang w:val="en-US"/>
+              </w:rPr>
+              <w:t xml:space="preserve"> &lt; </w:t>
+            </w:r>
+            <w:proofErr w:type="spellStart"/>
+            <w:r>
+              <w:rPr>
+                <w:rFonts w:ascii="Monaco" w:hAnsi="Monaco" w:cs="Monaco"/>
+                <w:sz w:val="16"/>
+                <w:szCs w:val="16"/>
+                <w:lang w:val="en-US"/>
+              </w:rPr>
+              <w:t>numVertices</w:t>
+            </w:r>
+            <w:proofErr w:type="spellEnd"/>
+            <w:r>
+              <w:rPr>
+                <w:rFonts w:ascii="Monaco" w:hAnsi="Monaco" w:cs="Monaco"/>
+                <w:sz w:val="16"/>
+                <w:szCs w:val="16"/>
+                <w:lang w:val="en-US"/>
+              </w:rPr>
+              <w:t xml:space="preserve">; </w:t>
+            </w:r>
+            <w:proofErr w:type="spellStart"/>
+            <w:r>
+              <w:rPr>
+                <w:rFonts w:ascii="Monaco" w:hAnsi="Monaco" w:cs="Monaco"/>
+                <w:sz w:val="16"/>
+                <w:szCs w:val="16"/>
+                <w:lang w:val="en-US"/>
+              </w:rPr>
+              <w:t>i</w:t>
+            </w:r>
+            <w:proofErr w:type="spellEnd"/>
+            <w:r>
+              <w:rPr>
+                <w:rFonts w:ascii="Monaco" w:hAnsi="Monaco" w:cs="Monaco"/>
+                <w:sz w:val="16"/>
+                <w:szCs w:val="16"/>
+                <w:lang w:val="en-US"/>
+              </w:rPr>
+              <w:t>++) {</w:t>
+            </w:r>
+          </w:p>
+          <w:p>
+            <w:pPr>
+              <w:widowControl w:val="0"/>
+              <w:autoSpaceDE w:val="0"/>
+              <w:autoSpaceDN w:val="0"/>
+              <w:adjustRightInd w:val="0"/>
+              <w:rPr>
+                <w:rFonts w:ascii="Monaco" w:hAnsi="Monaco" w:cs="Monaco"/>
+                <w:sz w:val="16"/>
+                <w:szCs w:val="16"/>
+                <w:lang w:val="en-US"/>
+              </w:rPr>
+            </w:pPr>
+            <w:r>
+              <w:rPr>
+                <w:rFonts w:ascii="Monaco" w:hAnsi="Monaco" w:cs="Monaco"/>
+                <w:sz w:val="16"/>
+                <w:szCs w:val="16"/>
+                <w:lang w:val="en-US"/>
+              </w:rPr>
+              <w:t xml:space="preserve">        </w:t>
+            </w:r>
+            <w:proofErr w:type="spellStart"/>
+            <w:proofErr w:type="gramStart"/>
+            <w:r>
+              <w:rPr>
+                <w:rFonts w:ascii="Monaco" w:hAnsi="Monaco" w:cs="Monaco"/>
+                <w:sz w:val="16"/>
+                <w:szCs w:val="16"/>
+                <w:lang w:val="en-US"/>
+              </w:rPr>
+              <w:t>std</w:t>
+            </w:r>
+            <w:proofErr w:type="spellEnd"/>
+            <w:proofErr w:type="gramEnd"/>
+            <w:r>
+              <w:rPr>
+                <w:rFonts w:ascii="Monaco" w:hAnsi="Monaco" w:cs="Monaco"/>
+                <w:sz w:val="16"/>
+                <w:szCs w:val="16"/>
+                <w:lang w:val="en-US"/>
+              </w:rPr>
+              <w:t>::</w:t>
+            </w:r>
+            <w:proofErr w:type="spellStart"/>
+            <w:r>
+              <w:rPr>
+                <w:rFonts w:ascii="Monaco" w:hAnsi="Monaco" w:cs="Monaco"/>
+                <w:sz w:val="16"/>
+                <w:szCs w:val="16"/>
+                <w:lang w:val="en-US"/>
+              </w:rPr>
+              <w:t>cin</w:t>
+            </w:r>
+            <w:proofErr w:type="spellEnd"/>
+            <w:r>
+              <w:rPr>
+                <w:rFonts w:ascii="Monaco" w:hAnsi="Monaco" w:cs="Monaco"/>
+                <w:sz w:val="16"/>
+                <w:szCs w:val="16"/>
+                <w:lang w:val="en-US"/>
+              </w:rPr>
+              <w:t xml:space="preserve"> &gt;&gt; x;</w:t>
+            </w:r>
+          </w:p>
+          <w:p>
+            <w:pPr>
+              <w:widowControl w:val="0"/>
+              <w:autoSpaceDE w:val="0"/>
+              <w:autoSpaceDN w:val="0"/>
+              <w:adjustRightInd w:val="0"/>
+              <w:rPr>
+                <w:rFonts w:ascii="Monaco" w:hAnsi="Monaco" w:cs="Monaco"/>
+                <w:sz w:val="16"/>
+                <w:szCs w:val="16"/>
+                <w:lang w:val="en-US"/>
+              </w:rPr>
+            </w:pPr>
+            <w:r>
+              <w:rPr>
+                <w:rFonts w:ascii="Monaco" w:hAnsi="Monaco" w:cs="Monaco"/>
+                <w:sz w:val="16"/>
+                <w:szCs w:val="16"/>
+                <w:lang w:val="en-US"/>
+              </w:rPr>
+              <w:t xml:space="preserve">        </w:t>
+            </w:r>
+            <w:proofErr w:type="spellStart"/>
+            <w:proofErr w:type="gramStart"/>
+            <w:r>
+              <w:rPr>
+                <w:rFonts w:ascii="Monaco" w:hAnsi="Monaco" w:cs="Monaco"/>
+                <w:sz w:val="16"/>
+                <w:szCs w:val="16"/>
+                <w:lang w:val="en-US"/>
+              </w:rPr>
+              <w:t>std</w:t>
+            </w:r>
+            <w:proofErr w:type="spellEnd"/>
+            <w:proofErr w:type="gramEnd"/>
+            <w:r>
+              <w:rPr>
+                <w:rFonts w:ascii="Monaco" w:hAnsi="Monaco" w:cs="Monaco"/>
+                <w:sz w:val="16"/>
+                <w:szCs w:val="16"/>
+                <w:lang w:val="en-US"/>
+              </w:rPr>
+              <w:t>::</w:t>
+            </w:r>
+            <w:proofErr w:type="spellStart"/>
+            <w:r>
+              <w:rPr>
+                <w:rFonts w:ascii="Monaco" w:hAnsi="Monaco" w:cs="Monaco"/>
+                <w:sz w:val="16"/>
+                <w:szCs w:val="16"/>
+                <w:lang w:val="en-US"/>
+              </w:rPr>
+              <w:t>cin</w:t>
+            </w:r>
+            <w:proofErr w:type="spellEnd"/>
+            <w:r>
+              <w:rPr>
+                <w:rFonts w:ascii="Monaco" w:hAnsi="Monaco" w:cs="Monaco"/>
+                <w:sz w:val="16"/>
+                <w:szCs w:val="16"/>
+                <w:lang w:val="en-US"/>
+              </w:rPr>
+              <w:t xml:space="preserve"> &gt;&gt; y;</w:t>
+            </w:r>
+          </w:p>
+          <w:p>
+            <w:pPr>
+              <w:widowControl w:val="0"/>
+              <w:autoSpaceDE w:val="0"/>
+              <w:autoSpaceDN w:val="0"/>
+              <w:adjustRightInd w:val="0"/>
+              <w:rPr>
+                <w:rFonts w:ascii="Monaco" w:hAnsi="Monaco" w:cs="Monaco"/>
+                <w:sz w:val="16"/>
+                <w:szCs w:val="16"/>
+                <w:lang w:val="en-US"/>
+              </w:rPr>
+            </w:pPr>
+            <w:r>
+              <w:rPr>
+                <w:rFonts w:ascii="Monaco" w:hAnsi="Monaco" w:cs="Monaco"/>
+                <w:sz w:val="16"/>
+                <w:szCs w:val="16"/>
+                <w:lang w:val="en-US"/>
+              </w:rPr>
+              <w:t xml:space="preserve">        </w:t>
+            </w:r>
+            <w:proofErr w:type="spellStart"/>
+            <w:proofErr w:type="gramStart"/>
+            <w:r>
+              <w:rPr>
+                <w:rFonts w:ascii="Monaco" w:hAnsi="Monaco" w:cs="Monaco"/>
+                <w:sz w:val="16"/>
+                <w:szCs w:val="16"/>
+                <w:lang w:val="en-US"/>
+              </w:rPr>
+              <w:t>vecVertices.push</w:t>
+            </w:r>
+            <w:proofErr w:type="gramEnd"/>
+            <w:r>
+              <w:rPr>
+                <w:rFonts w:ascii="Monaco" w:hAnsi="Monaco" w:cs="Monaco"/>
+                <w:sz w:val="16"/>
+                <w:szCs w:val="16"/>
+                <w:lang w:val="en-US"/>
+              </w:rPr>
+              <w:t>_back</w:t>
+            </w:r>
+            <w:proofErr w:type="spellEnd"/>
+            <w:r>
+              <w:rPr>
+                <w:rFonts w:ascii="Monaco" w:hAnsi="Monaco" w:cs="Monaco"/>
+                <w:sz w:val="16"/>
+                <w:szCs w:val="16"/>
+                <w:lang w:val="en-US"/>
+              </w:rPr>
+              <w:t>(</w:t>
+            </w:r>
+            <w:proofErr w:type="spellStart"/>
+            <w:r>
+              <w:rPr>
+                <w:rFonts w:ascii="Monaco" w:hAnsi="Monaco" w:cs="Monaco"/>
+                <w:color w:val="005032"/>
+                <w:sz w:val="16"/>
+                <w:szCs w:val="16"/>
+                <w:lang w:val="en-US"/>
+              </w:rPr>
+              <w:t>Vertice</w:t>
+            </w:r>
+            <w:proofErr w:type="spellEnd"/>
+            <w:r>
+              <w:rPr>
+                <w:rFonts w:ascii="Monaco" w:hAnsi="Monaco" w:cs="Monaco"/>
+                <w:sz w:val="16"/>
+                <w:szCs w:val="16"/>
+                <w:lang w:val="en-US"/>
+              </w:rPr>
+              <w:t>(x, y));</w:t>
+            </w:r>
+          </w:p>
+          <w:p>
+            <w:pPr>
+              <w:widowControl w:val="0"/>
+              <w:autoSpaceDE w:val="0"/>
+              <w:autoSpaceDN w:val="0"/>
+              <w:adjustRightInd w:val="0"/>
+              <w:rPr>
+                <w:rFonts w:ascii="Monaco" w:hAnsi="Monaco" w:cs="Monaco"/>
+                <w:sz w:val="16"/>
+                <w:szCs w:val="16"/>
+                <w:lang w:val="en-US"/>
+              </w:rPr>
+            </w:pPr>
+            <w:r>
+              <w:rPr>
+                <w:rFonts w:ascii="Monaco" w:hAnsi="Monaco" w:cs="Monaco"/>
+                <w:sz w:val="16"/>
+                <w:szCs w:val="16"/>
+                <w:lang w:val="en-US"/>
+              </w:rPr>
+              <w:t xml:space="preserve">    }</w:t>
+            </w:r>
+          </w:p>
+          <w:p>
+            <w:pPr>
+              <w:widowControl w:val="0"/>
+              <w:autoSpaceDE w:val="0"/>
+              <w:autoSpaceDN w:val="0"/>
+              <w:adjustRightInd w:val="0"/>
+              <w:rPr>
+                <w:rFonts w:ascii="Monaco" w:hAnsi="Monaco" w:cs="Monaco"/>
+                <w:sz w:val="16"/>
+                <w:szCs w:val="16"/>
+                <w:lang w:val="en-US"/>
+              </w:rPr>
+            </w:pPr>
+            <w:r>
+              <w:rPr>
+                <w:rFonts w:ascii="Monaco" w:hAnsi="Monaco" w:cs="Monaco"/>
+                <w:sz w:val="16"/>
+                <w:szCs w:val="16"/>
+                <w:lang w:val="en-US"/>
+              </w:rPr>
+              <w:t xml:space="preserve">    </w:t>
+            </w:r>
+            <w:proofErr w:type="spellStart"/>
+            <w:r>
+              <w:rPr>
+                <w:rFonts w:ascii="Monaco" w:hAnsi="Monaco" w:cs="Monaco"/>
+                <w:color w:val="005032"/>
+                <w:sz w:val="16"/>
+                <w:szCs w:val="16"/>
+                <w:lang w:val="en-US"/>
+              </w:rPr>
+              <w:t>Vertice</w:t>
+            </w:r>
+            <w:proofErr w:type="spellEnd"/>
+            <w:r>
+              <w:rPr>
+                <w:rFonts w:ascii="Monaco" w:hAnsi="Monaco" w:cs="Monaco"/>
+                <w:sz w:val="16"/>
+                <w:szCs w:val="16"/>
+                <w:lang w:val="en-US"/>
+              </w:rPr>
+              <w:t xml:space="preserve"> </w:t>
+            </w:r>
+            <w:proofErr w:type="spellStart"/>
+            <w:r>
+              <w:rPr>
+                <w:rFonts w:ascii="Monaco" w:hAnsi="Monaco" w:cs="Monaco"/>
+                <w:sz w:val="16"/>
+                <w:szCs w:val="16"/>
+                <w:lang w:val="en-US"/>
+              </w:rPr>
+              <w:t>firstVertice</w:t>
+            </w:r>
+            <w:proofErr w:type="spellEnd"/>
+            <w:r>
+              <w:rPr>
+                <w:rFonts w:ascii="Monaco" w:hAnsi="Monaco" w:cs="Monaco"/>
+                <w:sz w:val="16"/>
+                <w:szCs w:val="16"/>
+                <w:lang w:val="en-US"/>
+              </w:rPr>
+              <w:t xml:space="preserve"> = </w:t>
+            </w:r>
+            <w:proofErr w:type="spellStart"/>
+            <w:proofErr w:type="gramStart"/>
+            <w:r>
+              <w:rPr>
+                <w:rFonts w:ascii="Monaco" w:hAnsi="Monaco" w:cs="Monaco"/>
+                <w:sz w:val="16"/>
+                <w:szCs w:val="16"/>
+                <w:lang w:val="en-US"/>
+              </w:rPr>
+              <w:t>vecVertices</w:t>
+            </w:r>
+            <w:proofErr w:type="spellEnd"/>
+            <w:r>
+              <w:rPr>
+                <w:rFonts w:ascii="Monaco" w:hAnsi="Monaco" w:cs="Monaco"/>
+                <w:sz w:val="16"/>
+                <w:szCs w:val="16"/>
+                <w:lang w:val="en-US"/>
+              </w:rPr>
+              <w:t>[</w:t>
+            </w:r>
+            <w:proofErr w:type="gramEnd"/>
+            <w:r>
+              <w:rPr>
+                <w:rFonts w:ascii="Monaco" w:hAnsi="Monaco" w:cs="Monaco"/>
+                <w:sz w:val="16"/>
+                <w:szCs w:val="16"/>
+                <w:lang w:val="en-US"/>
+              </w:rPr>
+              <w:t>0];</w:t>
+            </w:r>
+          </w:p>
+          <w:p>
+            <w:pPr>
+              <w:widowControl w:val="0"/>
+              <w:autoSpaceDE w:val="0"/>
+              <w:autoSpaceDN w:val="0"/>
+              <w:adjustRightInd w:val="0"/>
+              <w:rPr>
+                <w:rFonts w:ascii="Monaco" w:hAnsi="Monaco" w:cs="Monaco"/>
+                <w:sz w:val="16"/>
+                <w:szCs w:val="16"/>
+                <w:lang w:val="en-US"/>
+              </w:rPr>
+            </w:pPr>
+            <w:r>
+              <w:rPr>
+                <w:rFonts w:ascii="Monaco" w:hAnsi="Monaco" w:cs="Monaco"/>
+                <w:sz w:val="16"/>
+                <w:szCs w:val="16"/>
+                <w:lang w:val="en-US"/>
+              </w:rPr>
+              <w:t xml:space="preserve">    </w:t>
+            </w:r>
+            <w:proofErr w:type="spellStart"/>
+            <w:r>
+              <w:rPr>
+                <w:rFonts w:ascii="Monaco" w:hAnsi="Monaco" w:cs="Monaco"/>
+                <w:color w:val="005032"/>
+                <w:sz w:val="16"/>
+                <w:szCs w:val="16"/>
+                <w:lang w:val="en-US"/>
+              </w:rPr>
+              <w:t>Vertice</w:t>
+            </w:r>
+            <w:proofErr w:type="spellEnd"/>
+            <w:r>
+              <w:rPr>
+                <w:rFonts w:ascii="Monaco" w:hAnsi="Monaco" w:cs="Monaco"/>
+                <w:sz w:val="16"/>
+                <w:szCs w:val="16"/>
+                <w:lang w:val="en-US"/>
+              </w:rPr>
+              <w:t xml:space="preserve"> </w:t>
+            </w:r>
+            <w:proofErr w:type="spellStart"/>
+            <w:r>
+              <w:rPr>
+                <w:rFonts w:ascii="Monaco" w:hAnsi="Monaco" w:cs="Monaco"/>
+                <w:sz w:val="16"/>
+                <w:szCs w:val="16"/>
+                <w:lang w:val="en-US"/>
+              </w:rPr>
+              <w:t>lastVertice</w:t>
+            </w:r>
+            <w:proofErr w:type="spellEnd"/>
+            <w:r>
+              <w:rPr>
+                <w:rFonts w:ascii="Monaco" w:hAnsi="Monaco" w:cs="Monaco"/>
+                <w:sz w:val="16"/>
+                <w:szCs w:val="16"/>
+                <w:lang w:val="en-US"/>
+              </w:rPr>
+              <w:t xml:space="preserve"> = </w:t>
+            </w:r>
+            <w:proofErr w:type="spellStart"/>
+            <w:proofErr w:type="gramStart"/>
+            <w:r>
+              <w:rPr>
+                <w:rFonts w:ascii="Monaco" w:hAnsi="Monaco" w:cs="Monaco"/>
+                <w:sz w:val="16"/>
+                <w:szCs w:val="16"/>
+                <w:lang w:val="en-US"/>
+              </w:rPr>
+              <w:t>vecVertices</w:t>
+            </w:r>
+            <w:proofErr w:type="spellEnd"/>
+            <w:r>
+              <w:rPr>
+                <w:rFonts w:ascii="Monaco" w:hAnsi="Monaco" w:cs="Monaco"/>
+                <w:sz w:val="16"/>
+                <w:szCs w:val="16"/>
+                <w:lang w:val="en-US"/>
+              </w:rPr>
+              <w:t>[</w:t>
+            </w:r>
+            <w:proofErr w:type="spellStart"/>
+            <w:proofErr w:type="gramEnd"/>
+            <w:r>
+              <w:rPr>
+                <w:rFonts w:ascii="Monaco" w:hAnsi="Monaco" w:cs="Monaco"/>
+                <w:sz w:val="16"/>
+                <w:szCs w:val="16"/>
+                <w:lang w:val="en-US"/>
+              </w:rPr>
+              <w:t>vecVertices.size</w:t>
+            </w:r>
+            <w:proofErr w:type="spellEnd"/>
+            <w:r>
+              <w:rPr>
+                <w:rFonts w:ascii="Monaco" w:hAnsi="Monaco" w:cs="Monaco"/>
+                <w:sz w:val="16"/>
+                <w:szCs w:val="16"/>
+                <w:lang w:val="en-US"/>
+              </w:rPr>
+              <w:t>() - 1];</w:t>
+            </w:r>
+          </w:p>
+          <w:p>
+            <w:pPr>
+              <w:widowControl w:val="0"/>
+              <w:autoSpaceDE w:val="0"/>
+              <w:autoSpaceDN w:val="0"/>
+              <w:adjustRightInd w:val="0"/>
+              <w:rPr>
+                <w:rFonts w:ascii="Monaco" w:hAnsi="Monaco" w:cs="Monaco"/>
+                <w:sz w:val="16"/>
+                <w:szCs w:val="16"/>
+                <w:lang w:val="en-US"/>
+              </w:rPr>
+            </w:pPr>
+            <w:r>
+              <w:rPr>
+                <w:rFonts w:ascii="Monaco" w:hAnsi="Monaco" w:cs="Monaco"/>
+                <w:sz w:val="16"/>
+                <w:szCs w:val="16"/>
+                <w:lang w:val="en-US"/>
+              </w:rPr>
+              <w:t xml:space="preserve">    </w:t>
+            </w:r>
+            <w:proofErr w:type="gramStart"/>
+            <w:r>
+              <w:rPr>
+                <w:rFonts w:ascii="Monaco" w:hAnsi="Monaco" w:cs="Monaco"/>
+                <w:b/>
+                <w:bCs/>
+                <w:color w:val="7F0055"/>
+                <w:sz w:val="16"/>
+                <w:szCs w:val="16"/>
+                <w:lang w:val="en-US"/>
+              </w:rPr>
+              <w:t>if</w:t>
+            </w:r>
+            <w:proofErr w:type="gramEnd"/>
+            <w:r>
+              <w:rPr>
+                <w:rFonts w:ascii="Monaco" w:hAnsi="Monaco" w:cs="Monaco"/>
+                <w:sz w:val="16"/>
+                <w:szCs w:val="16"/>
+                <w:lang w:val="en-US"/>
+              </w:rPr>
+              <w:t xml:space="preserve"> (</w:t>
+            </w:r>
+            <w:proofErr w:type="spellStart"/>
+            <w:r>
+              <w:rPr>
+                <w:rFonts w:ascii="Monaco" w:hAnsi="Monaco" w:cs="Monaco"/>
+                <w:sz w:val="16"/>
+                <w:szCs w:val="16"/>
+                <w:lang w:val="en-US"/>
+              </w:rPr>
+              <w:t>firstVertice.getX</w:t>
+            </w:r>
+            <w:proofErr w:type="spellEnd"/>
+            <w:r>
+              <w:rPr>
+                <w:rFonts w:ascii="Monaco" w:hAnsi="Monaco" w:cs="Monaco"/>
+                <w:sz w:val="16"/>
+                <w:szCs w:val="16"/>
+                <w:lang w:val="en-US"/>
+              </w:rPr>
+              <w:t xml:space="preserve">() != </w:t>
+            </w:r>
+            <w:proofErr w:type="spellStart"/>
+            <w:r>
+              <w:rPr>
+                <w:rFonts w:ascii="Monaco" w:hAnsi="Monaco" w:cs="Monaco"/>
+                <w:sz w:val="16"/>
+                <w:szCs w:val="16"/>
+                <w:lang w:val="en-US"/>
+              </w:rPr>
+              <w:t>lastVertice.getX</w:t>
+            </w:r>
+            <w:proofErr w:type="spellEnd"/>
+            <w:r>
+              <w:rPr>
+                <w:rFonts w:ascii="Monaco" w:hAnsi="Monaco" w:cs="Monaco"/>
+                <w:sz w:val="16"/>
+                <w:szCs w:val="16"/>
+                <w:lang w:val="en-US"/>
+              </w:rPr>
+              <w:t xml:space="preserve">() </w:t>
+            </w:r>
+          </w:p>
+          <w:p>
+            <w:pPr>
+              <w:widowControl w:val="0"/>
+              <w:autoSpaceDE w:val="0"/>
+              <w:autoSpaceDN w:val="0"/>
+              <w:adjustRightInd w:val="0"/>
+              <w:ind w:left="720"/>
+              <w:rPr>
+                <w:rFonts w:ascii="Monaco" w:hAnsi="Monaco" w:cs="Monaco"/>
+                <w:sz w:val="16"/>
+                <w:szCs w:val="16"/>
+                <w:lang w:val="en-US"/>
+              </w:rPr>
+            </w:pPr>
+            <w:r>
+              <w:rPr>
+                <w:rFonts w:ascii="Monaco" w:hAnsi="Monaco" w:cs="Monaco"/>
+                <w:sz w:val="16"/>
+                <w:szCs w:val="16"/>
+                <w:lang w:val="en-US"/>
+              </w:rPr>
+              <w:t xml:space="preserve">|| </w:t>
+            </w:r>
+            <w:proofErr w:type="spellStart"/>
+            <w:proofErr w:type="gramStart"/>
+            <w:r>
+              <w:rPr>
+                <w:rFonts w:ascii="Monaco" w:hAnsi="Monaco" w:cs="Monaco"/>
+                <w:sz w:val="16"/>
+                <w:szCs w:val="16"/>
+                <w:lang w:val="en-US"/>
+              </w:rPr>
+              <w:t>firstVertice.getY</w:t>
+            </w:r>
+            <w:proofErr w:type="spellEnd"/>
+            <w:proofErr w:type="gramEnd"/>
+            <w:r>
+              <w:rPr>
+                <w:rFonts w:ascii="Monaco" w:hAnsi="Monaco" w:cs="Monaco"/>
+                <w:sz w:val="16"/>
+                <w:szCs w:val="16"/>
+                <w:lang w:val="en-US"/>
+              </w:rPr>
+              <w:t xml:space="preserve">() != </w:t>
+            </w:r>
+            <w:proofErr w:type="spellStart"/>
+            <w:r>
+              <w:rPr>
+                <w:rFonts w:ascii="Monaco" w:hAnsi="Monaco" w:cs="Monaco"/>
+                <w:sz w:val="16"/>
+                <w:szCs w:val="16"/>
+                <w:lang w:val="en-US"/>
+              </w:rPr>
+              <w:t>lastVertice.getY</w:t>
+            </w:r>
+            <w:proofErr w:type="spellEnd"/>
+            <w:r>
+              <w:rPr>
+                <w:rFonts w:ascii="Monaco" w:hAnsi="Monaco" w:cs="Monaco"/>
+                <w:sz w:val="16"/>
+                <w:szCs w:val="16"/>
+                <w:lang w:val="en-US"/>
+              </w:rPr>
+              <w:t>()) {</w:t>
+            </w:r>
+          </w:p>
+          <w:p>
+            <w:pPr>
+              <w:widowControl w:val="0"/>
+              <w:autoSpaceDE w:val="0"/>
+              <w:autoSpaceDN w:val="0"/>
+              <w:adjustRightInd w:val="0"/>
+              <w:rPr>
+                <w:rFonts w:ascii="Monaco" w:hAnsi="Monaco" w:cs="Monaco"/>
+                <w:sz w:val="16"/>
+                <w:szCs w:val="16"/>
+                <w:lang w:val="en-US"/>
+              </w:rPr>
+            </w:pPr>
+            <w:r>
+              <w:rPr>
+                <w:rFonts w:ascii="Monaco" w:hAnsi="Monaco" w:cs="Monaco"/>
+                <w:sz w:val="16"/>
+                <w:szCs w:val="16"/>
+                <w:lang w:val="en-US"/>
+              </w:rPr>
+              <w:t xml:space="preserve">        </w:t>
+            </w:r>
+            <w:proofErr w:type="spellStart"/>
+            <w:proofErr w:type="gramStart"/>
+            <w:r>
+              <w:rPr>
+                <w:rFonts w:ascii="Monaco" w:hAnsi="Monaco" w:cs="Monaco"/>
+                <w:sz w:val="16"/>
+                <w:szCs w:val="16"/>
+                <w:lang w:val="en-US"/>
+              </w:rPr>
+              <w:t>std</w:t>
+            </w:r>
+            <w:proofErr w:type="spellEnd"/>
+            <w:proofErr w:type="gramEnd"/>
+            <w:r>
+              <w:rPr>
+                <w:rFonts w:ascii="Monaco" w:hAnsi="Monaco" w:cs="Monaco"/>
+                <w:sz w:val="16"/>
+                <w:szCs w:val="16"/>
+                <w:lang w:val="en-US"/>
+              </w:rPr>
+              <w:t>::</w:t>
+            </w:r>
+            <w:proofErr w:type="spellStart"/>
+            <w:r>
+              <w:rPr>
+                <w:rFonts w:ascii="Monaco" w:hAnsi="Monaco" w:cs="Monaco"/>
+                <w:sz w:val="16"/>
+                <w:szCs w:val="16"/>
+                <w:lang w:val="en-US"/>
+              </w:rPr>
+              <w:t>cout</w:t>
+            </w:r>
+            <w:proofErr w:type="spellEnd"/>
+            <w:r>
+              <w:rPr>
+                <w:rFonts w:ascii="Monaco" w:hAnsi="Monaco" w:cs="Monaco"/>
+                <w:sz w:val="16"/>
+                <w:szCs w:val="16"/>
+                <w:lang w:val="en-US"/>
+              </w:rPr>
+              <w:t xml:space="preserve"> &lt;&lt; </w:t>
+            </w:r>
+            <w:r>
+              <w:rPr>
+                <w:rFonts w:ascii="Monaco" w:hAnsi="Monaco" w:cs="Monaco"/>
+                <w:color w:val="2A00FF"/>
+                <w:sz w:val="16"/>
+                <w:szCs w:val="16"/>
+                <w:lang w:val="en-US"/>
+              </w:rPr>
+              <w:t>"</w:t>
+            </w:r>
+            <w:proofErr w:type="spellStart"/>
+            <w:r>
+              <w:rPr>
+                <w:rFonts w:ascii="Monaco" w:hAnsi="Monaco" w:cs="Monaco"/>
+                <w:color w:val="2A00FF"/>
+                <w:sz w:val="16"/>
+                <w:szCs w:val="16"/>
+                <w:lang w:val="en-US"/>
+              </w:rPr>
+              <w:t>Erro</w:t>
+            </w:r>
+            <w:proofErr w:type="spellEnd"/>
+            <w:r>
+              <w:rPr>
+                <w:rFonts w:ascii="Monaco" w:hAnsi="Monaco" w:cs="Monaco"/>
+                <w:color w:val="2A00FF"/>
+                <w:sz w:val="16"/>
+                <w:szCs w:val="16"/>
+                <w:lang w:val="en-US"/>
+              </w:rPr>
+              <w:t xml:space="preserve">: The last </w:t>
+            </w:r>
+            <w:proofErr w:type="spellStart"/>
+            <w:r>
+              <w:rPr>
+                <w:rFonts w:ascii="Monaco" w:hAnsi="Monaco" w:cs="Monaco"/>
+                <w:color w:val="2A00FF"/>
+                <w:sz w:val="16"/>
+                <w:szCs w:val="16"/>
+                <w:lang w:val="en-US"/>
+              </w:rPr>
+              <w:t>vertice</w:t>
+            </w:r>
+            <w:proofErr w:type="spellEnd"/>
+            <w:r>
+              <w:rPr>
+                <w:rFonts w:ascii="Monaco" w:hAnsi="Monaco" w:cs="Monaco"/>
+                <w:color w:val="2A00FF"/>
+                <w:sz w:val="16"/>
+                <w:szCs w:val="16"/>
+                <w:lang w:val="en-US"/>
+              </w:rPr>
+              <w:t xml:space="preserve"> must be equal to the first </w:t>
+            </w:r>
+            <w:proofErr w:type="spellStart"/>
+            <w:r>
+              <w:rPr>
+                <w:rFonts w:ascii="Monaco" w:hAnsi="Monaco" w:cs="Monaco"/>
+                <w:color w:val="2A00FF"/>
+                <w:sz w:val="16"/>
+                <w:szCs w:val="16"/>
+                <w:lang w:val="en-US"/>
+              </w:rPr>
+              <w:t>vertice</w:t>
+            </w:r>
+            <w:proofErr w:type="spellEnd"/>
+            <w:r>
+              <w:rPr>
+                <w:rFonts w:ascii="Monaco" w:hAnsi="Monaco" w:cs="Monaco"/>
+                <w:color w:val="2A00FF"/>
+                <w:sz w:val="16"/>
+                <w:szCs w:val="16"/>
+                <w:lang w:val="en-US"/>
+              </w:rPr>
+              <w:t>! \</w:t>
+            </w:r>
+            <w:proofErr w:type="gramStart"/>
+            <w:r>
+              <w:rPr>
+                <w:rFonts w:ascii="Monaco" w:hAnsi="Monaco" w:cs="Monaco"/>
+                <w:color w:val="2A00FF"/>
+                <w:sz w:val="16"/>
+                <w:szCs w:val="16"/>
+                <w:lang w:val="en-US"/>
+              </w:rPr>
+              <w:t>n</w:t>
+            </w:r>
+            <w:proofErr w:type="gramEnd"/>
+            <w:r>
+              <w:rPr>
+                <w:rFonts w:ascii="Monaco" w:hAnsi="Monaco" w:cs="Monaco"/>
+                <w:color w:val="2A00FF"/>
+                <w:sz w:val="16"/>
+                <w:szCs w:val="16"/>
+                <w:lang w:val="en-US"/>
+              </w:rPr>
+              <w:t>"</w:t>
+            </w:r>
+            <w:r>
+              <w:rPr>
+                <w:rFonts w:ascii="Monaco" w:hAnsi="Monaco" w:cs="Monaco"/>
+                <w:sz w:val="16"/>
+                <w:szCs w:val="16"/>
+                <w:lang w:val="en-US"/>
+              </w:rPr>
+              <w:t>;</w:t>
+            </w:r>
+          </w:p>
+          <w:p>
+            <w:pPr>
+              <w:widowControl w:val="0"/>
+              <w:autoSpaceDE w:val="0"/>
+              <w:autoSpaceDN w:val="0"/>
+              <w:adjustRightInd w:val="0"/>
+              <w:rPr>
+                <w:rFonts w:ascii="Monaco" w:hAnsi="Monaco" w:cs="Monaco"/>
+                <w:sz w:val="16"/>
+                <w:szCs w:val="16"/>
+                <w:lang w:val="en-US"/>
+              </w:rPr>
+            </w:pPr>
+            <w:r>
+              <w:rPr>
+                <w:rFonts w:ascii="Monaco" w:hAnsi="Monaco" w:cs="Monaco"/>
+                <w:sz w:val="16"/>
+                <w:szCs w:val="16"/>
+                <w:lang w:val="en-US"/>
+              </w:rPr>
+              <w:t xml:space="preserve">        </w:t>
+            </w:r>
+            <w:proofErr w:type="gramStart"/>
+            <w:r>
+              <w:rPr>
+                <w:rFonts w:ascii="Monaco" w:hAnsi="Monaco" w:cs="Monaco"/>
+                <w:b/>
+                <w:bCs/>
+                <w:color w:val="642880"/>
+                <w:sz w:val="16"/>
+                <w:szCs w:val="16"/>
+                <w:lang w:val="en-US"/>
+              </w:rPr>
+              <w:t>exit</w:t>
+            </w:r>
+            <w:proofErr w:type="gramEnd"/>
+            <w:r>
+              <w:rPr>
+                <w:rFonts w:ascii="Monaco" w:hAnsi="Monaco" w:cs="Monaco"/>
+                <w:sz w:val="16"/>
+                <w:szCs w:val="16"/>
+                <w:lang w:val="en-US"/>
+              </w:rPr>
+              <w:t>(EXIT_FAILURE);</w:t>
+            </w:r>
+          </w:p>
+          <w:p>
+            <w:pPr>
+              <w:widowControl w:val="0"/>
+              <w:autoSpaceDE w:val="0"/>
+              <w:autoSpaceDN w:val="0"/>
+              <w:adjustRightInd w:val="0"/>
+              <w:rPr>
+                <w:rFonts w:ascii="Monaco" w:hAnsi="Monaco" w:cs="Monaco"/>
+                <w:sz w:val="16"/>
+                <w:szCs w:val="16"/>
+                <w:lang w:val="en-US"/>
+              </w:rPr>
+            </w:pPr>
+            <w:r>
+              <w:rPr>
+                <w:rFonts w:ascii="Monaco" w:hAnsi="Monaco" w:cs="Monaco"/>
+                <w:sz w:val="16"/>
+                <w:szCs w:val="16"/>
+                <w:lang w:val="en-US"/>
+              </w:rPr>
               <w:t xml:space="preserve">    }</w:t>
             </w:r>
           </w:p>
@@ -8993,18 +9818,6 @@
         </w:tc>
       </w:tr>
     </w:tbl>
-    <w:p>
-      <w:pPr>
-        <w:pStyle w:val="normal0"/>
-        <w:spacing w:after="0"/>
-        <w:ind w:firstLine="426"/>
-        <w:jc w:val="both"/>
-        <w:rPr>
-          <w:rFonts w:ascii="Times New Roman" w:eastAsia="Times New Roman" w:hAnsi="Times New Roman" w:cs="Times New Roman"/>
-          <w:sz w:val="24"/>
-        </w:rPr>
-      </w:pPr>
-    </w:p>
     <w:p>
       <w:pPr>
         <w:pStyle w:val="Heading1"/>
@@ -9019,7 +9832,7 @@
           <w:szCs w:val="24"/>
         </w:rPr>
       </w:pPr>
-      <w:bookmarkStart w:id="8" w:name="_Toc291414121"/>
+      <w:bookmarkStart w:id="7" w:name="_Toc291414121"/>
       <w:r>
         <w:rPr>
           <w:rFonts w:ascii="Times" w:hAnsi="Times"/>
@@ -9044,7 +9857,7 @@
         </w:rPr>
         <w:t xml:space="preserve"> dados de entrada</w:t>
       </w:r>
-      <w:bookmarkEnd w:id="8"/>
+      <w:bookmarkEnd w:id="7"/>
     </w:p>
     <w:p>
       <w:pPr>
@@ -10451,6 +11264,7 @@
                 <w:szCs w:val="16"/>
                 <w:lang w:val="en-US"/>
               </w:rPr>
+              <w:lastRenderedPageBreak/>
               <w:t xml:space="preserve">    </w:t>
             </w:r>
             <w:proofErr w:type="gramStart"/>
@@ -10795,7 +11609,6 @@
                 <w:szCs w:val="16"/>
                 <w:lang w:val="en-US"/>
               </w:rPr>
-              <w:lastRenderedPageBreak/>
               <w:t xml:space="preserve">        </w:t>
             </w:r>
             <w:proofErr w:type="gramStart"/>
@@ -11327,7 +12140,7 @@
           <w:szCs w:val="24"/>
         </w:rPr>
       </w:pPr>
-      <w:bookmarkStart w:id="9" w:name="_Toc291414122"/>
+      <w:bookmarkStart w:id="8" w:name="_Toc291414122"/>
       <w:r>
         <w:rPr>
           <w:rFonts w:ascii="Times" w:hAnsi="Times"/>
@@ -11361,7 +12174,7 @@
         </w:rPr>
         <w:t>os dados</w:t>
       </w:r>
-      <w:bookmarkEnd w:id="9"/>
+      <w:bookmarkEnd w:id="8"/>
     </w:p>
     <w:p>
       <w:pPr>
@@ -13339,9 +14152,52 @@
                 <w:szCs w:val="18"/>
                 <w:lang w:val="en-US"/>
               </w:rPr>
-              <w:t>) - (</w:t>
-            </w:r>
-            <w:proofErr w:type="spellStart"/>
+              <w:t xml:space="preserve">) </w:t>
+            </w:r>
+            <w:r>
+              <w:rPr>
+                <w:rFonts w:ascii="Monaco" w:hAnsi="Monaco" w:cs="Monaco"/>
+                <w:sz w:val="18"/>
+                <w:szCs w:val="18"/>
+                <w:lang w:val="en-US"/>
+              </w:rPr>
+              <w:t>–</w:t>
+            </w:r>
+            <w:r>
+              <w:rPr>
+                <w:rFonts w:ascii="Monaco" w:hAnsi="Monaco" w:cs="Monaco"/>
+                <w:sz w:val="18"/>
+                <w:szCs w:val="18"/>
+                <w:lang w:val="en-US"/>
+              </w:rPr>
+              <w:t xml:space="preserve"> </w:t>
+            </w:r>
+          </w:p>
+          <w:p>
+            <w:pPr>
+              <w:widowControl w:val="0"/>
+              <w:autoSpaceDE w:val="0"/>
+              <w:autoSpaceDN w:val="0"/>
+              <w:adjustRightInd w:val="0"/>
+              <w:ind w:left="2160"/>
+              <w:rPr>
+                <w:rFonts w:ascii="Monaco" w:hAnsi="Monaco" w:cs="Monaco"/>
+                <w:sz w:val="18"/>
+                <w:szCs w:val="18"/>
+                <w:lang w:val="en-US"/>
+              </w:rPr>
+            </w:pPr>
+            <w:r>
+              <w:rPr>
+                <w:rFonts w:ascii="Monaco" w:hAnsi="Monaco" w:cs="Monaco"/>
+                <w:sz w:val="18"/>
+                <w:szCs w:val="18"/>
+                <w:lang w:val="en-US"/>
+              </w:rPr>
+              <w:t>(</w:t>
+            </w:r>
+            <w:proofErr w:type="spellStart"/>
+            <w:proofErr w:type="gramStart"/>
             <w:r>
               <w:rPr>
                 <w:rFonts w:ascii="Monaco" w:hAnsi="Monaco" w:cs="Monaco"/>
@@ -13359,7 +14215,18 @@
                 <w:szCs w:val="18"/>
                 <w:lang w:val="en-US"/>
               </w:rPr>
-              <w:t>tv_sec</w:t>
+              <w:t>tv</w:t>
+            </w:r>
+            <w:proofErr w:type="gramEnd"/>
+            <w:r>
+              <w:rPr>
+                <w:rFonts w:ascii="Monaco" w:hAnsi="Monaco" w:cs="Monaco"/>
+                <w:color w:val="0000C0"/>
+                <w:sz w:val="18"/>
+                <w:szCs w:val="18"/>
+                <w:lang w:val="en-US"/>
+              </w:rPr>
+              <w:t>_sec</w:t>
             </w:r>
             <w:proofErr w:type="spellEnd"/>
             <w:r>
@@ -13556,18 +14423,8 @@
           <w:sz w:val="24"/>
         </w:rPr>
       </w:pPr>
-    </w:p>
-    <w:p>
-      <w:pPr>
-        <w:pStyle w:val="normal0"/>
-        <w:spacing w:after="0"/>
-        <w:ind w:firstLine="426"/>
-        <w:jc w:val="both"/>
-        <w:rPr>
-          <w:rFonts w:ascii="Times New Roman" w:eastAsia="Times New Roman" w:hAnsi="Times New Roman" w:cs="Times New Roman"/>
-          <w:sz w:val="24"/>
-        </w:rPr>
-      </w:pPr>
+      <w:bookmarkStart w:id="9" w:name="_GoBack"/>
+      <w:bookmarkEnd w:id="9"/>
       <w:r>
         <w:rPr>
           <w:rFonts w:ascii="Times New Roman" w:eastAsia="Times New Roman" w:hAnsi="Times New Roman" w:cs="Times New Roman"/>
@@ -15902,13 +16759,6 @@
     </w:p>
     <w:p>
       <w:pPr>
-        <w:pStyle w:val="normal0"/>
-        <w:spacing w:after="0" w:line="240" w:lineRule="auto"/>
-        <w:jc w:val="both"/>
-      </w:pPr>
-    </w:p>
-    <w:p>
-      <w:pPr>
         <w:pStyle w:val="Heading1"/>
         <w:numPr>
           <w:ilvl w:val="0"/>
@@ -15928,6 +16778,7 @@
           <w:sz w:val="24"/>
           <w:szCs w:val="24"/>
         </w:rPr>
+        <w:lastRenderedPageBreak/>
         <w:t>Descrição dos testes</w:t>
       </w:r>
       <w:bookmarkEnd w:id="13"/>
@@ -18108,6 +18959,7 @@
           <w:sz w:val="24"/>
           <w:szCs w:val="24"/>
         </w:rPr>
+        <w:lastRenderedPageBreak/>
         <w:t>Código Completo</w:t>
       </w:r>
       <w:bookmarkEnd w:id="24"/>
@@ -34575,7 +35427,7 @@
         <w:rStyle w:val="PageNumber"/>
         <w:noProof/>
       </w:rPr>
-      <w:t>2</w:t>
+      <w:t>8</w:t>
     </w:r>
     <w:r>
       <w:rPr>
@@ -40598,7 +41450,7 @@
 </file>
 
 <file path=customXml/itemProps1.xml><?xml version="1.0" encoding="utf-8"?>
-<ds:datastoreItem xmlns:ds="http://schemas.openxmlformats.org/officeDocument/2006/customXml" ds:itemID="{506AE538-93DD-4444-9E34-4604424438F1}">
+<ds:datastoreItem xmlns:ds="http://schemas.openxmlformats.org/officeDocument/2006/customXml" ds:itemID="{35188D94-D1B6-8541-8990-5B5B7E795B83}">
   <ds:schemaRefs>
     <ds:schemaRef ds:uri="http://schemas.openxmlformats.org/officeDocument/2006/bibliography"/>
   </ds:schemaRefs>

</xml_diff>